<commit_message>
See https://github.com/cpina/push-to-another-repository-example/commit/b6f3d7b6eccbdeb6ae405356afd6431dddc607ea from refs/heads/main
</commit_message>
<xml_diff>
--- a/main.docx
+++ b/main.docx
@@ -95,6 +95,22 @@
       </w:pPr>
       <w:r>
         <w:t xml:space="preserve">Now testing with –set-upstream</w:t>
+      </w:r>
+    </w:p>
+    <w:p>
+      <w:pPr>
+        <w:pStyle w:val="BodyText"/>
+      </w:pPr>
+      <w:r>
+        <w:t xml:space="preserve">Now testing after https://github.com/cpina/github-action-push-to-another-repository/pull/41</w:t>
+      </w:r>
+    </w:p>
+    <w:p>
+      <w:pPr>
+        <w:pStyle w:val="BodyText"/>
+      </w:pPr>
+      <w:r>
+        <w:t xml:space="preserve">Now testing after adding support for github hosts other than github.com (again, 2, 3)</w:t>
       </w:r>
     </w:p>
     <w:bookmarkEnd w:id="20"/>

</xml_diff>

<commit_message>
See https://github.com/cpina/push-to-another-repository-example/commit/8257744f4b942efccc129a5746e2efb5fa2ffbf2 from refs/heads/main
</commit_message>
<xml_diff>
--- a/main.docx
+++ b/main.docx
@@ -111,6 +111,14 @@
       </w:pPr>
       <w:r>
         <w:t xml:space="preserve">Now testing after adding support for github hosts other than github.com (again, 2, 3)</w:t>
+      </w:r>
+    </w:p>
+    <w:p>
+      <w:pPr>
+        <w:pStyle w:val="BodyText"/>
+      </w:pPr>
+      <w:r>
+        <w:t xml:space="preserve">Testing that the check for a branch works… if it exist</w:t>
       </w:r>
     </w:p>
     <w:bookmarkEnd w:id="20"/>

</xml_diff>

<commit_message>
See https://github.com/cpina/push-to-another-repository-example/commit/cac07e168724b771e7ff7b5da1dd6c965df77fa8 from refs/heads/main
</commit_message>
<xml_diff>
--- a/main.docx
+++ b/main.docx
@@ -119,6 +119,14 @@
       </w:pPr>
       <w:r>
         <w:t xml:space="preserve">Testing that the check for a branch works… if it exist</w:t>
+      </w:r>
+    </w:p>
+    <w:p>
+      <w:pPr>
+        <w:pStyle w:val="BodyText"/>
+      </w:pPr>
+      <w:r>
+        <w:t xml:space="preserve">Testing after a small change in main (GITHUB repository username)</w:t>
       </w:r>
     </w:p>
     <w:bookmarkEnd w:id="20"/>

</xml_diff>

<commit_message>
See https://github.com/cpina/push-to-another-repository-example/commit/5598ec14f88b951b83551f8c0c0c2cfed36f995b from refs/heads/main
</commit_message>
<xml_diff>
--- a/main.docx
+++ b/main.docx
@@ -127,6 +127,14 @@
       </w:pPr>
       <w:r>
         <w:t xml:space="preserve">Testing after a small change in main (GitHub repository username)</w:t>
+      </w:r>
+    </w:p>
+    <w:p>
+      <w:pPr>
+        <w:pStyle w:val="BodyText"/>
+      </w:pPr>
+      <w:r>
+        <w:t xml:space="preserve">Another test just in case</w:t>
       </w:r>
     </w:p>
     <w:bookmarkEnd w:id="20"/>

</xml_diff>

<commit_message>
See https://github.com/cpina/push-to-another-repository-example/commit/ef63f3f67745f8ad645425b09208053c6b4ac6de from refs/heads/main
</commit_message>
<xml_diff>
--- a/main.docx
+++ b/main.docx
@@ -134,7 +134,23 @@
         <w:pStyle w:val="BodyText"/>
       </w:pPr>
       <w:r>
-        <w:t xml:space="preserve">This one comes from the deploy keys</w:t>
+        <w:t xml:space="preserve">Another test just in case</w:t>
+      </w:r>
+    </w:p>
+    <w:p>
+      <w:pPr>
+        <w:pStyle w:val="BodyText"/>
+      </w:pPr>
+      <w:r>
+        <w:t xml:space="preserve">Another test with the right branch.</w:t>
+      </w:r>
+    </w:p>
+    <w:p>
+      <w:pPr>
+        <w:pStyle w:val="BodyText"/>
+      </w:pPr>
+      <w:r>
+        <w:t xml:space="preserve">Fix / else / then is tested</w:t>
       </w:r>
     </w:p>
     <w:bookmarkEnd w:id="20"/>

</xml_diff>

<commit_message>
See https://github.com/cpina/push-to-another-repository-deploy-keys-example/commit/8eecb8d8dc004bd5c3f812bd34b1b169be820798 from refs/heads/main
</commit_message>
<xml_diff>
--- a/main.docx
+++ b/main.docx
@@ -134,7 +134,7 @@
         <w:pStyle w:val="BodyText"/>
       </w:pPr>
       <w:r>
-        <w:t xml:space="preserve">Another test just in case</w:t>
+        <w:t xml:space="preserve">This one comes from the deploy keys</w:t>
       </w:r>
     </w:p>
     <w:p>
@@ -142,15 +142,7 @@
         <w:pStyle w:val="BodyText"/>
       </w:pPr>
       <w:r>
-        <w:t xml:space="preserve">Another test with the right branch.</w:t>
-      </w:r>
-    </w:p>
-    <w:p>
-      <w:pPr>
-        <w:pStyle w:val="BodyText"/>
-      </w:pPr>
-      <w:r>
-        <w:t xml:space="preserve">Fix / else / then is tested</w:t>
+        <w:t xml:space="preserve">And another one from the deploy keys repo</w:t>
       </w:r>
     </w:p>
     <w:bookmarkEnd w:id="20"/>

</xml_diff>

<commit_message>
See https://github.com/cpina/push-to-another-repository-deploy-keys-example/commit/0c0cce9de9eb8bfc0784935f13e24d786de57078 from refs/heads/main
</commit_message>
<xml_diff>
--- a/main.docx
+++ b/main.docx
@@ -143,6 +143,20 @@
       </w:pPr>
       <w:r>
         <w:t xml:space="preserve">And another one from the deploy keys repo</w:t>
+      </w:r>
+    </w:p>
+    <w:p>
+      <w:pPr>
+        <w:pStyle w:val="BodyText"/>
+      </w:pPr>
+      <w:r>
+        <w:t xml:space="preserve">SSH_DEPLOY_KEY updated (now without a new line at the end)</w:t>
+      </w:r>
+      <w:r>
+        <w:t xml:space="preserve"> </w:t>
+      </w:r>
+      <w:r>
+        <w:t xml:space="preserve">Now using the correct deploy key</w:t>
       </w:r>
     </w:p>
     <w:bookmarkEnd w:id="20"/>

</xml_diff>

<commit_message>
See https://github.com/cpina/push-to-another-repository-example/commit/a26627d4386526eb14df10cf32b4823aaaedd717 from refs/heads/main
</commit_message>
<xml_diff>
--- a/main.docx
+++ b/main.docx
@@ -134,7 +134,7 @@
         <w:pStyle w:val="BodyText"/>
       </w:pPr>
       <w:r>
-        <w:t xml:space="preserve">This one comes from the deploy keys</w:t>
+        <w:t xml:space="preserve">Another test just in case</w:t>
       </w:r>
     </w:p>
     <w:p>
@@ -142,7 +142,7 @@
         <w:pStyle w:val="BodyText"/>
       </w:pPr>
       <w:r>
-        <w:t xml:space="preserve">And another one from the deploy keys repo</w:t>
+        <w:t xml:space="preserve">Another test with the right branch.</w:t>
       </w:r>
     </w:p>
     <w:p>
@@ -150,13 +150,15 @@
         <w:pStyle w:val="BodyText"/>
       </w:pPr>
       <w:r>
-        <w:t xml:space="preserve">SSH_DEPLOY_KEY updated (now without a new line at the end)</w:t>
-      </w:r>
-      <w:r>
-        <w:t xml:space="preserve"> </w:t>
-      </w:r>
-      <w:r>
-        <w:t xml:space="preserve">Now using the correct deploy key</w:t>
+        <w:t xml:space="preserve">Fix / else / then is tested</w:t>
+      </w:r>
+    </w:p>
+    <w:p>
+      <w:pPr>
+        <w:pStyle w:val="BodyText"/>
+      </w:pPr>
+      <w:r>
+        <w:t xml:space="preserve">Testing on 14th July 2022</w:t>
       </w:r>
     </w:p>
     <w:bookmarkEnd w:id="20"/>

</xml_diff>

<commit_message>
See https://github.com/cpina/push-to-another-repository-deploy-keys-example/commit/cca0a521a0012b81452fe20443812110ee41035c from refs/heads/main
</commit_message>
<xml_diff>
--- a/main.docx
+++ b/main.docx
@@ -134,7 +134,7 @@
         <w:pStyle w:val="BodyText"/>
       </w:pPr>
       <w:r>
-        <w:t xml:space="preserve">Another test just in case</w:t>
+        <w:t xml:space="preserve">This one comes from the deploy keys</w:t>
       </w:r>
     </w:p>
     <w:p>
@@ -142,7 +142,7 @@
         <w:pStyle w:val="BodyText"/>
       </w:pPr>
       <w:r>
-        <w:t xml:space="preserve">Another test with the right branch.</w:t>
+        <w:t xml:space="preserve">And another one from the deploy keys repo</w:t>
       </w:r>
     </w:p>
     <w:p>
@@ -150,7 +150,13 @@
         <w:pStyle w:val="BodyText"/>
       </w:pPr>
       <w:r>
-        <w:t xml:space="preserve">Fix / else / then is tested</w:t>
+        <w:t xml:space="preserve">SSH_DEPLOY_KEY updated (now without a new line at the end)</w:t>
+      </w:r>
+      <w:r>
+        <w:t xml:space="preserve"> </w:t>
+      </w:r>
+      <w:r>
+        <w:t xml:space="preserve">Now using the correct deploy key</w:t>
       </w:r>
     </w:p>
     <w:p>

</xml_diff>

<commit_message>
See https://github.com/cpina/push-to-another-repository-example/commit/ac0201e095112f7a1db8dfe90ca3009b5c93bcd9 from refs/heads/main
</commit_message>
<xml_diff>
--- a/main.docx
+++ b/main.docx
@@ -159,6 +159,14 @@
       </w:pPr>
       <w:r>
         <w:t xml:space="preserve">Testing on 14th July 2022</w:t>
+      </w:r>
+    </w:p>
+    <w:p>
+      <w:pPr>
+        <w:pStyle w:val="BodyText"/>
+      </w:pPr>
+      <w:r>
+        <w:t xml:space="preserve">Testing on 19th July 2022</w:t>
       </w:r>
     </w:p>
     <w:bookmarkEnd w:id="20"/>

</xml_diff>

<commit_message>
See https://github.com/cpina/push-to-another-repository-deploy-keys-example/commit/0a36711f0eeaba39bc5723f6e87b451ae362c89c from refs/heads/main
</commit_message>
<xml_diff>
--- a/main.docx
+++ b/main.docx
@@ -134,7 +134,7 @@
         <w:pStyle w:val="BodyText"/>
       </w:pPr>
       <w:r>
-        <w:t xml:space="preserve">Another test just in case</w:t>
+        <w:t xml:space="preserve">This one comes from the deploy keys</w:t>
       </w:r>
     </w:p>
     <w:p>
@@ -142,7 +142,7 @@
         <w:pStyle w:val="BodyText"/>
       </w:pPr>
       <w:r>
-        <w:t xml:space="preserve">Another test with the right branch.</w:t>
+        <w:t xml:space="preserve">And another one from the deploy keys repo</w:t>
       </w:r>
     </w:p>
     <w:p>
@@ -150,7 +150,13 @@
         <w:pStyle w:val="BodyText"/>
       </w:pPr>
       <w:r>
-        <w:t xml:space="preserve">Fix / else / then is tested</w:t>
+        <w:t xml:space="preserve">SSH_DEPLOY_KEY updated (now without a new line at the end)</w:t>
+      </w:r>
+      <w:r>
+        <w:t xml:space="preserve"> </w:t>
+      </w:r>
+      <w:r>
+        <w:t xml:space="preserve">Now using the correct deploy key</w:t>
       </w:r>
     </w:p>
     <w:p>
@@ -158,15 +164,7 @@
         <w:pStyle w:val="BodyText"/>
       </w:pPr>
       <w:r>
-        <w:t xml:space="preserve">Testing on 14th July 2022</w:t>
-      </w:r>
-    </w:p>
-    <w:p>
-      <w:pPr>
-        <w:pStyle w:val="BodyText"/>
-      </w:pPr>
-      <w:r>
-        <w:t xml:space="preserve">Testing on 19th July 2022</w:t>
+        <w:t xml:space="preserve">Testing on 14th July 2022 (2)</w:t>
       </w:r>
     </w:p>
     <w:bookmarkEnd w:id="20"/>
@@ -838,7 +836,10 @@
   <w:style w:type="character" w:customStyle="1" w:styleId="ImportTok">
     <w:name w:val="ImportTok"/>
     <w:basedOn w:val="VerbatimChar"/>
-    <w:rPr/>
+    <w:rPr>
+      <w:color w:val="008000"/>
+      <w:b/>
+    </w:rPr>
   </w:style>
   <w:style w:type="character" w:customStyle="1" w:styleId="CommentTok">
     <w:name w:val="CommentTok"/>
@@ -913,7 +914,9 @@
   <w:style w:type="character" w:customStyle="1" w:styleId="BuiltInTok">
     <w:name w:val="BuiltInTok"/>
     <w:basedOn w:val="VerbatimChar"/>
-    <w:rPr/>
+    <w:rPr>
+      <w:color w:val="008000"/>
+    </w:rPr>
   </w:style>
   <w:style w:type="character" w:customStyle="1" w:styleId="ExtensionTok">
     <w:name w:val="ExtensionTok"/>

</xml_diff>

<commit_message>
See https://github.com/cpina/push-to-another-repository-example/commit/1dcee4cd6f2595eeb7bd63aa37c08ea99a398a20 from refs/heads/main
</commit_message>
<xml_diff>
--- a/main.docx
+++ b/main.docx
@@ -134,7 +134,7 @@
         <w:pStyle w:val="BodyText"/>
       </w:pPr>
       <w:r>
-        <w:t xml:space="preserve">This one comes from the deploy keys</w:t>
+        <w:t xml:space="preserve">Another test just in case</w:t>
       </w:r>
     </w:p>
     <w:p>
@@ -142,7 +142,7 @@
         <w:pStyle w:val="BodyText"/>
       </w:pPr>
       <w:r>
-        <w:t xml:space="preserve">And another one from the deploy keys repo</w:t>
+        <w:t xml:space="preserve">Another test with the right branch.</w:t>
       </w:r>
     </w:p>
     <w:p>
@@ -150,13 +150,7 @@
         <w:pStyle w:val="BodyText"/>
       </w:pPr>
       <w:r>
-        <w:t xml:space="preserve">SSH_DEPLOY_KEY updated (now without a new line at the end)</w:t>
-      </w:r>
-      <w:r>
-        <w:t xml:space="preserve"> </w:t>
-      </w:r>
-      <w:r>
-        <w:t xml:space="preserve">Now using the correct deploy key</w:t>
+        <w:t xml:space="preserve">Fix / else / then is tested</w:t>
       </w:r>
     </w:p>
     <w:p>
@@ -164,7 +158,15 @@
         <w:pStyle w:val="BodyText"/>
       </w:pPr>
       <w:r>
-        <w:t xml:space="preserve">Testing on 14th July 2022 (2)</w:t>
+        <w:t xml:space="preserve">Testing on 14th July 2022</w:t>
+      </w:r>
+    </w:p>
+    <w:p>
+      <w:pPr>
+        <w:pStyle w:val="BodyText"/>
+      </w:pPr>
+      <w:r>
+        <w:t xml:space="preserve">Testing on 19th July 2022</w:t>
       </w:r>
     </w:p>
     <w:bookmarkEnd w:id="20"/>

</xml_diff>

<commit_message>
See https://github.com/cpina/push-to-another-repository-example/commit/36d1c3c8bedcaefad19e5ec8c95d494c23a3fbcf from refs/heads/main
</commit_message>
<xml_diff>
--- a/main.docx
+++ b/main.docx
@@ -158,15 +158,7 @@
         <w:pStyle w:val="BodyText"/>
       </w:pPr>
       <w:r>
-        <w:t xml:space="preserve">Testing on 14th July 2022</w:t>
-      </w:r>
-    </w:p>
-    <w:p>
-      <w:pPr>
-        <w:pStyle w:val="BodyText"/>
-      </w:pPr>
-      <w:r>
-        <w:t xml:space="preserve">Testing on 19th July 2022</w:t>
+        <w:t xml:space="preserve">Testing on 20th of February 2023</w:t>
       </w:r>
     </w:p>
     <w:bookmarkEnd w:id="20"/>

</xml_diff>

<commit_message>
See https://github.com/cpina/push-to-another-repository-example/commit/3b2dbb06f2f946b6bfc5196bc39010a1acfc3a00 from refs/heads/main
</commit_message>
<xml_diff>
--- a/main.docx
+++ b/main.docx
@@ -159,6 +159,14 @@
       </w:pPr>
       <w:r>
         <w:t xml:space="preserve">Testing on 20th of February 2023</w:t>
+      </w:r>
+    </w:p>
+    <w:p>
+      <w:pPr>
+        <w:pStyle w:val="BodyText"/>
+      </w:pPr>
+      <w:r>
+        <w:t xml:space="preserve">Testing on 16th March 2023</w:t>
       </w:r>
     </w:p>
     <w:bookmarkEnd w:id="20"/>

</xml_diff>

<commit_message>
See https://github.com/cpina/push-to-another-repository-example/commit/e26942c8308a7bb3a22cef579f8d20df6b6644f2 from refs/heads/main
</commit_message>
<xml_diff>
--- a/main.docx
+++ b/main.docx
@@ -167,6 +167,14 @@
       </w:pPr>
       <w:r>
         <w:t xml:space="preserve">Testing on 16th March 2023</w:t>
+      </w:r>
+    </w:p>
+    <w:p>
+      <w:pPr>
+        <w:pStyle w:val="BodyText"/>
+      </w:pPr>
+      <w:r>
+        <w:t xml:space="preserve">Testing on 30th April 2023</w:t>
       </w:r>
     </w:p>
     <w:bookmarkEnd w:id="20"/>

</xml_diff>

<commit_message>
See https://github.com/cpina/push-to-another-repository-example/commit/701ae351d2bd289048f3292fa9dcc944c13002f7 from refs/heads/main
</commit_message>
<xml_diff>
--- a/main.docx
+++ b/main.docx
@@ -175,6 +175,14 @@
       </w:pPr>
       <w:r>
         <w:t xml:space="preserve">Testing on 30th April 2023</w:t>
+      </w:r>
+    </w:p>
+    <w:p>
+      <w:pPr>
+        <w:pStyle w:val="BodyText"/>
+      </w:pPr>
+      <w:r>
+        <w:t xml:space="preserve">Testing on 19th May 2023</w:t>
       </w:r>
     </w:p>
     <w:bookmarkEnd w:id="20"/>

</xml_diff>

<commit_message>
See https://github.com/cpina/push-to-another-repository-example/commit/e848efb6d74696f01ccd5c59728a8657e8b80031 from refs/heads/main
</commit_message>
<xml_diff>
--- a/main.docx
+++ b/main.docx
@@ -175,6 +175,14 @@
       </w:pPr>
       <w:r>
         <w:t xml:space="preserve">Testing on 30th April 2023</w:t>
+      </w:r>
+    </w:p>
+    <w:p>
+      <w:pPr>
+        <w:pStyle w:val="BodyText"/>
+      </w:pPr>
+      <w:r>
+        <w:t xml:space="preserve">Testing on 19th May 2023</w:t>
       </w:r>
     </w:p>
     <w:bookmarkEnd w:id="20"/>

</xml_diff>

<commit_message>
See https://github.com/cpina/push-to-another-repository-example/commit/37c91590941e4930b32ad81bdee0dfa607011872 from refs/heads/main
</commit_message>
<xml_diff>
--- a/main.docx
+++ b/main.docx
@@ -183,6 +183,14 @@
       </w:pPr>
       <w:r>
         <w:t xml:space="preserve">Testing on 19th May 2023</w:t>
+      </w:r>
+    </w:p>
+    <w:p>
+      <w:pPr>
+        <w:pStyle w:val="BodyText"/>
+      </w:pPr>
+      <w:r>
+        <w:t xml:space="preserve">Testing on 19th May 2023 again</w:t>
       </w:r>
     </w:p>
     <w:bookmarkEnd w:id="20"/>

</xml_diff>

<commit_message>
See https://github.com/cpina/push-to-another-repository-example/commit/b5a4c701bc6136d2ff0d8b0ff0cb18fa577bf191 from refs/heads/main
</commit_message>
<xml_diff>
--- a/main.docx
+++ b/main.docx
@@ -175,6 +175,14 @@
       </w:pPr>
       <w:r>
         <w:t xml:space="preserve">Testing on 30th April 2023</w:t>
+      </w:r>
+    </w:p>
+    <w:p>
+      <w:pPr>
+        <w:pStyle w:val="BodyText"/>
+      </w:pPr>
+      <w:r>
+        <w:t xml:space="preserve">Testing on 19th May 2023</w:t>
       </w:r>
     </w:p>
     <w:p>

</xml_diff>